<commit_message>
Update Desenvolvimento de Banco de Dados.docx
</commit_message>
<xml_diff>
--- a/Desenvolvimento de Banco de Dados.docx
+++ b/Desenvolvimento de Banco de Dados.docx
@@ -10,7 +10,7 @@
           <w:b/>
           <w:color w:val="262626" w:themeColor="text1" w:themeTint="D9"/>
           <w:spacing w:val="0"/>
-          <w:sz w:val="44"/>
+          <w:sz w:val="40"/>
           <w14:shadow w14:blurRad="0" w14:dist="38100" w14:dir="2700000" w14:sx="100000" w14:sy="100000" w14:kx="0" w14:ky="0" w14:algn="bl">
             <w14:schemeClr w14:val="accent5"/>
           </w14:shadow>
@@ -28,7 +28,7 @@
           <w:b/>
           <w:color w:val="262626" w:themeColor="text1" w:themeTint="D9"/>
           <w:spacing w:val="0"/>
-          <w:sz w:val="44"/>
+          <w:sz w:val="40"/>
           <w14:shadow w14:blurRad="0" w14:dist="38100" w14:dir="2700000" w14:sx="100000" w14:sy="100000" w14:kx="0" w14:ky="0" w14:algn="bl">
             <w14:schemeClr w14:val="accent5"/>
           </w14:shadow>
@@ -41,6 +41,66 @@
           </w14:textOutline>
         </w:rPr>
         <w:t>Desenvolvimento de Banco de Dados</w:t>
+      </w:r>
+      <w:r>
+        <w:rPr>
+          <w:b/>
+          <w:color w:val="262626" w:themeColor="text1" w:themeTint="D9"/>
+          <w:spacing w:val="0"/>
+          <w:sz w:val="40"/>
+          <w14:shadow w14:blurRad="0" w14:dist="38100" w14:dir="2700000" w14:sx="100000" w14:sy="100000" w14:kx="0" w14:ky="0" w14:algn="bl">
+            <w14:schemeClr w14:val="accent5"/>
+          </w14:shadow>
+          <w14:textOutline w14:w="6731" w14:cap="flat" w14:cmpd="sng" w14:algn="ctr">
+            <w14:solidFill>
+              <w14:schemeClr w14:val="bg1"/>
+            </w14:solidFill>
+            <w14:prstDash w14:val="solid"/>
+            <w14:round/>
+          </w14:textOutline>
+        </w:rPr>
+        <w:t xml:space="preserve"> do </w:t>
+      </w:r>
+    </w:p>
+    <w:p>
+      <w:pPr>
+        <w:pStyle w:val="Ttulo"/>
+        <w:jc w:val="center"/>
+        <w:rPr>
+          <w:b/>
+          <w:color w:val="262626" w:themeColor="text1" w:themeTint="D9"/>
+          <w:spacing w:val="0"/>
+          <w:sz w:val="40"/>
+          <w14:shadow w14:blurRad="0" w14:dist="38100" w14:dir="2700000" w14:sx="100000" w14:sy="100000" w14:kx="0" w14:ky="0" w14:algn="bl">
+            <w14:schemeClr w14:val="accent5"/>
+          </w14:shadow>
+          <w14:textOutline w14:w="6731" w14:cap="flat" w14:cmpd="sng" w14:algn="ctr">
+            <w14:solidFill>
+              <w14:schemeClr w14:val="bg1"/>
+            </w14:solidFill>
+            <w14:prstDash w14:val="solid"/>
+            <w14:round/>
+          </w14:textOutline>
+        </w:rPr>
+      </w:pPr>
+      <w:r>
+        <w:rPr>
+          <w:b/>
+          <w:color w:val="262626" w:themeColor="text1" w:themeTint="D9"/>
+          <w:spacing w:val="0"/>
+          <w:sz w:val="40"/>
+          <w14:shadow w14:blurRad="0" w14:dist="38100" w14:dir="2700000" w14:sx="100000" w14:sy="100000" w14:kx="0" w14:ky="0" w14:algn="bl">
+            <w14:schemeClr w14:val="accent5"/>
+          </w14:shadow>
+          <w14:textOutline w14:w="6731" w14:cap="flat" w14:cmpd="sng" w14:algn="ctr">
+            <w14:solidFill>
+              <w14:schemeClr w14:val="bg1"/>
+            </w14:solidFill>
+            <w14:prstDash w14:val="solid"/>
+            <w14:round/>
+          </w14:textOutline>
+        </w:rPr>
+        <w:t>Curso em Video</w:t>
       </w:r>
     </w:p>
     <w:p>
@@ -1071,6 +1131,34 @@
               </w:rPr>
               <w:t>cadeias de bytes binários em vez de cadeias de caracteres não binários.</w:t>
             </w:r>
+            <w:r>
+              <w:rPr>
+                <w:rFonts w:cstheme="minorHAnsi"/>
+                <w:sz w:val="20"/>
+              </w:rPr>
+              <w:t xml:space="preserve"> </w:t>
+            </w:r>
+            <w:r>
+              <w:rPr>
+                <w:rFonts w:cstheme="minorHAnsi"/>
+                <w:sz w:val="20"/>
+              </w:rPr>
+              <w:t xml:space="preserve">M </w:t>
+            </w:r>
+            <w:r>
+              <w:rPr>
+                <w:rFonts w:cstheme="minorHAnsi"/>
+                <w:sz w:val="20"/>
+              </w:rPr>
+              <w:t>é</w:t>
+            </w:r>
+            <w:r>
+              <w:rPr>
+                <w:rFonts w:cstheme="minorHAnsi"/>
+                <w:sz w:val="20"/>
+              </w:rPr>
+              <w:t xml:space="preserve"> o comprimento máximo da coluna em bytes.</w:t>
+            </w:r>
           </w:p>
           <w:p>
             <w:pPr>
@@ -1143,22 +1231,7 @@
                 <w:rFonts w:cstheme="minorHAnsi"/>
                 <w:sz w:val="20"/>
               </w:rPr>
-              <w:t>binários. M representa o comprimento máximo da coluna em bytes.</w:t>
-            </w:r>
-          </w:p>
-          <w:p>
-            <w:pPr>
-              <w:rPr>
-                <w:rFonts w:cstheme="minorHAnsi"/>
-                <w:sz w:val="20"/>
-              </w:rPr>
-            </w:pPr>
-            <w:r>
-              <w:rPr>
-                <w:rFonts w:cstheme="minorHAnsi"/>
-                <w:sz w:val="20"/>
-              </w:rPr>
-              <w:t xml:space="preserve">• </w:t>
+              <w:t xml:space="preserve">binários. • </w:t>
             </w:r>
             <w:r>
               <w:rPr>
@@ -3781,6 +3854,11 @@
     </w:tbl>
     <w:p>
       <w:pPr>
+        <w:pStyle w:val="SemEspaamento"/>
+      </w:pPr>
+    </w:p>
+    <w:p>
+      <w:pPr>
         <w:pStyle w:val="Ttulo2"/>
         <w:rPr>
           <w:sz w:val="24"/>
@@ -4990,8 +5068,6 @@
       <w:r>
         <w:t>D</w:t>
       </w:r>
-      <w:bookmarkStart w:id="0" w:name="_GoBack"/>
-      <w:bookmarkEnd w:id="0"/>
       <w:r>
         <w:t>umps</w:t>
       </w:r>
@@ -7679,6 +7755,8 @@
         </w:rPr>
         <w:t xml:space="preserve"> (o máximo dentro da tabela)</w:t>
       </w:r>
+      <w:bookmarkStart w:id="0" w:name="_GoBack"/>
+      <w:bookmarkEnd w:id="0"/>
     </w:p>
     <w:tbl>
       <w:tblPr>
@@ -9551,15 +9629,7 @@
           <w:color w:val="253A44"/>
           <w:szCs w:val="27"/>
         </w:rPr>
-        <w:t>Atributo é tudo o que se pode relacionar como próprio da entidade (propriedade) que de alguma maneira a qualifique e a distinga de outras, estes podem ser classificados e identificados</w:t>
-      </w:r>
-      <w:r>
-        <w:rPr>
-          <w:rFonts w:cstheme="minorHAnsi"/>
-          <w:color w:val="253A44"/>
-          <w:szCs w:val="27"/>
-        </w:rPr>
-        <w:t>.</w:t>
+        <w:t>Atributo é tudo o que se pode relacionar como próprio da entidade (propriedade) que de alguma maneira a qualifique e a distinga de outras, estes podem ser classificados e identificados.</w:t>
       </w:r>
     </w:p>
     <w:p>
@@ -9589,13 +9659,7 @@
         <w:rPr>
           <w:rFonts w:cstheme="minorHAnsi"/>
         </w:rPr>
-        <w:t>Relacionamento é a relação existente entre entidades, isto é a ligação lógica entre duas entidades que representa uma regra ou restrição de negócio</w:t>
-      </w:r>
-      <w:r>
-        <w:rPr>
-          <w:rFonts w:cstheme="minorHAnsi"/>
-        </w:rPr>
-        <w:t>.</w:t>
+        <w:t>Relacionamento é a relação existente entre entidades, isto é a ligação lógica entre duas entidades que representa uma regra ou restrição de negócio.</w:t>
       </w:r>
     </w:p>
     <w:p>
@@ -9777,7 +9841,9 @@
       </w:pPr>
       <w:r>
         <w:rPr>
+          <w:noProof/>
           <w:sz w:val="20"/>
+          <w:lang w:eastAsia="pt-BR"/>
         </w:rPr>
         <w:drawing>
           <wp:anchor distT="0" distB="0" distL="114300" distR="114300" simplePos="0" relativeHeight="251683840" behindDoc="0" locked="0" layoutInCell="1" allowOverlap="1" wp14:anchorId="358954F7" wp14:editId="708D4625">
@@ -9990,6 +10056,7 @@
       <w:r>
         <w:rPr>
           <w:rFonts w:eastAsia="Times New Roman" w:cstheme="minorHAnsi"/>
+          <w:noProof/>
           <w:color w:val="000000"/>
           <w:lang w:eastAsia="pt-BR"/>
         </w:rPr>
@@ -10179,7 +10246,9 @@
       </w:pPr>
       <w:r>
         <w:rPr>
+          <w:noProof/>
           <w:sz w:val="20"/>
+          <w:lang w:eastAsia="pt-BR"/>
         </w:rPr>
         <w:drawing>
           <wp:inline distT="0" distB="0" distL="0" distR="0" wp14:anchorId="7A1A265F" wp14:editId="4BFA2096">
@@ -10716,10 +10785,7 @@
               <w:t xml:space="preserve"> </w:t>
             </w:r>
             <w:r>
-              <w:t xml:space="preserve">id = 1; </w:t>
-            </w:r>
-            <w:r>
-              <w:t xml:space="preserve">                               </w:t>
+              <w:t xml:space="preserve">id = 1;                                </w:t>
             </w:r>
             <w:r>
               <w:rPr>
@@ -10879,18 +10945,12 @@
           </w:p>
           <w:p>
             <w:r>
-              <w:t xml:space="preserve">       </w:t>
-            </w:r>
-            <w:r>
-              <w:t>Ou para transformar em apelido:</w:t>
-            </w:r>
-          </w:p>
-          <w:p>
-            <w:r>
-              <w:t xml:space="preserve">             </w:t>
-            </w:r>
-            <w:r>
-              <w:t xml:space="preserve">cursos </w:t>
+              <w:t xml:space="preserve">       Ou para transformar em apelido:</w:t>
+            </w:r>
+          </w:p>
+          <w:p>
+            <w:r>
+              <w:t xml:space="preserve">             cursos </w:t>
             </w:r>
             <w:r>
               <w:rPr>
@@ -10931,8 +10991,10 @@
       <w:r>
         <w:rPr>
           <w:b/>
+          <w:noProof/>
           <w:color w:val="4472C4" w:themeColor="accent5"/>
           <w:sz w:val="24"/>
+          <w:lang w:eastAsia="pt-BR"/>
         </w:rPr>
         <w:lastRenderedPageBreak/>
         <w:drawing>
@@ -11318,6 +11380,10 @@
           </w:tcPr>
           <w:p>
             <w:r>
+              <w:rPr>
+                <w:noProof/>
+                <w:lang w:eastAsia="pt-BR"/>
+              </w:rPr>
               <w:drawing>
                 <wp:anchor distT="0" distB="0" distL="114300" distR="114300" simplePos="0" relativeHeight="251686912" behindDoc="0" locked="0" layoutInCell="1" allowOverlap="1" wp14:anchorId="03532871" wp14:editId="28431819">
                   <wp:simplePos x="0" y="0"/>
@@ -11447,10 +11513,7 @@
               <w:t xml:space="preserve">as </w:t>
             </w:r>
             <w:r>
-              <w:t>g</w:t>
-            </w:r>
-            <w:r>
-              <w:t xml:space="preserve"> </w:t>
+              <w:t xml:space="preserve">g </w:t>
             </w:r>
             <w:proofErr w:type="spellStart"/>
             <w:r>
@@ -11492,10 +11555,7 @@
               <w:t xml:space="preserve">as </w:t>
             </w:r>
             <w:r>
-              <w:t xml:space="preserve">c        </w:t>
-            </w:r>
-            <w:r>
-              <w:t xml:space="preserve">   </w:t>
+              <w:t xml:space="preserve">c           </w:t>
             </w:r>
             <w:r>
               <w:rPr>
@@ -11558,10 +11618,7 @@
             </w:r>
             <w:proofErr w:type="spellEnd"/>
             <w:r>
-              <w:t xml:space="preserve">                 </w:t>
-            </w:r>
-            <w:r>
-              <w:t xml:space="preserve">               </w:t>
+              <w:t xml:space="preserve">                                </w:t>
             </w:r>
             <w:r>
               <w:rPr>
@@ -11840,6 +11897,10 @@
           </w:tcPr>
           <w:p>
             <w:r>
+              <w:rPr>
+                <w:noProof/>
+                <w:lang w:eastAsia="pt-BR"/>
+              </w:rPr>
               <w:drawing>
                 <wp:anchor distT="0" distB="0" distL="114300" distR="114300" simplePos="0" relativeHeight="251685888" behindDoc="0" locked="0" layoutInCell="1" allowOverlap="1" wp14:anchorId="469842BD" wp14:editId="5A452F6A">
                   <wp:simplePos x="0" y="0"/>
@@ -12017,67 +12078,55 @@
               <w:rPr>
                 <w:color w:val="FF0000"/>
               </w:rPr>
-              <w:t xml:space="preserve">vai aparecer </w:t>
-            </w:r>
-            <w:r>
+              <w:t xml:space="preserve">vai aparecer todos os </w:t>
+            </w:r>
+          </w:p>
+          <w:p>
+            <w:pPr>
               <w:rPr>
                 <w:color w:val="FF0000"/>
               </w:rPr>
-              <w:t xml:space="preserve">todos os </w:t>
-            </w:r>
-          </w:p>
-          <w:p>
-            <w:pPr>
+            </w:pPr>
+            <w:proofErr w:type="spellStart"/>
+            <w:proofErr w:type="gramStart"/>
+            <w:r>
+              <w:rPr>
+                <w:color w:val="4472C4" w:themeColor="accent5"/>
+              </w:rPr>
+              <w:t>on</w:t>
+            </w:r>
+            <w:proofErr w:type="spellEnd"/>
+            <w:proofErr w:type="gramEnd"/>
+            <w:r>
+              <w:rPr>
+                <w:color w:val="4472C4" w:themeColor="accent5"/>
+              </w:rPr>
+              <w:t xml:space="preserve"> </w:t>
+            </w:r>
+            <w:proofErr w:type="spellStart"/>
+            <w:r>
+              <w:t>c.idcurso</w:t>
+            </w:r>
+            <w:proofErr w:type="spellEnd"/>
+            <w:r>
+              <w:t xml:space="preserve"> = </w:t>
+            </w:r>
+            <w:proofErr w:type="spellStart"/>
+            <w:r>
+              <w:t>g.cod_cursopreferido</w:t>
+            </w:r>
+            <w:proofErr w:type="spellEnd"/>
+            <w:r>
+              <w:t xml:space="preserve">                                </w:t>
+            </w:r>
+            <w:r>
+              <w:t xml:space="preserve">  </w:t>
+            </w:r>
+            <w:r>
               <w:rPr>
                 <w:color w:val="FF0000"/>
               </w:rPr>
-            </w:pPr>
-            <w:proofErr w:type="spellStart"/>
-            <w:proofErr w:type="gramStart"/>
-            <w:r>
-              <w:rPr>
-                <w:color w:val="4472C4" w:themeColor="accent5"/>
-              </w:rPr>
-              <w:t>on</w:t>
-            </w:r>
-            <w:proofErr w:type="spellEnd"/>
-            <w:proofErr w:type="gramEnd"/>
-            <w:r>
-              <w:rPr>
-                <w:color w:val="4472C4" w:themeColor="accent5"/>
-              </w:rPr>
-              <w:t xml:space="preserve"> </w:t>
-            </w:r>
-            <w:proofErr w:type="spellStart"/>
-            <w:r>
-              <w:t>c.idcurso</w:t>
-            </w:r>
-            <w:proofErr w:type="spellEnd"/>
-            <w:r>
-              <w:t xml:space="preserve"> = </w:t>
-            </w:r>
-            <w:proofErr w:type="spellStart"/>
-            <w:r>
-              <w:t>g.cod_cursopreferido</w:t>
-            </w:r>
-            <w:proofErr w:type="spellEnd"/>
-            <w:r>
-              <w:t xml:space="preserve">                                </w:t>
-            </w:r>
-            <w:r>
-              <w:t xml:space="preserve">  </w:t>
-            </w:r>
-            <w:r>
-              <w:rPr>
-                <w:color w:val="FF0000"/>
-              </w:rPr>
-              <w:t>cursos</w:t>
-            </w:r>
-            <w:r>
-              <w:rPr>
-                <w:color w:val="FF0000"/>
-              </w:rPr>
-              <w:t xml:space="preserve">  inclusive os que </w:t>
+              <w:t xml:space="preserve">cursos  inclusive os que </w:t>
             </w:r>
           </w:p>
           <w:p>
@@ -12315,8 +12364,10 @@
       </w:pPr>
       <w:r>
         <w:rPr>
+          <w:noProof/>
           <w:color w:val="FF0000"/>
           <w:sz w:val="20"/>
+          <w:lang w:eastAsia="pt-BR"/>
         </w:rPr>
         <w:lastRenderedPageBreak/>
         <w:drawing>
@@ -12837,7 +12888,9 @@
       <w:r>
         <w:rPr>
           <w:b/>
+          <w:noProof/>
           <w:sz w:val="24"/>
+          <w:lang w:eastAsia="pt-BR"/>
         </w:rPr>
         <w:drawing>
           <wp:anchor distT="0" distB="0" distL="114300" distR="114300" simplePos="0" relativeHeight="251687936" behindDoc="0" locked="0" layoutInCell="1" allowOverlap="1" wp14:anchorId="2D0C25A5" wp14:editId="460CFE09">
@@ -12940,6 +12993,10 @@
     </w:p>
     <w:p>
       <w:r>
+        <w:rPr>
+          <w:noProof/>
+          <w:lang w:eastAsia="pt-BR"/>
+        </w:rPr>
         <w:drawing>
           <wp:inline distT="0" distB="0" distL="0" distR="0" wp14:anchorId="2AF7FBA4" wp14:editId="067D9920">
             <wp:extent cx="3068782" cy="1264252"/>
@@ -13136,10 +13193,7 @@
               <w:t xml:space="preserve">as </w:t>
             </w:r>
             <w:r>
-              <w:t xml:space="preserve">a  </w:t>
-            </w:r>
-            <w:r>
-              <w:t xml:space="preserve">      </w:t>
+              <w:t xml:space="preserve">a        </w:t>
             </w:r>
             <w:r>
               <w:rPr>
@@ -13174,10 +13228,7 @@
             </w:r>
             <w:proofErr w:type="spellEnd"/>
             <w:r>
-              <w:t xml:space="preserve">            </w:t>
-            </w:r>
-            <w:r>
-              <w:t xml:space="preserve">                 </w:t>
+              <w:t xml:space="preserve">                             </w:t>
             </w:r>
             <w:r>
               <w:rPr>
@@ -13204,10 +13255,7 @@
               <w:t xml:space="preserve"> </w:t>
             </w:r>
             <w:r>
-              <w:t xml:space="preserve">cursos c                   </w:t>
-            </w:r>
-            <w:r>
-              <w:t xml:space="preserve">                             </w:t>
+              <w:t xml:space="preserve">cursos c                                                </w:t>
             </w:r>
             <w:r>
               <w:rPr>
@@ -14738,6 +14786,7 @@
   <w:style w:type="character" w:default="1" w:styleId="Fontepargpadro">
     <w:name w:val="Default Paragraph Font"/>
     <w:uiPriority w:val="1"/>
+    <w:semiHidden/>
     <w:unhideWhenUsed/>
   </w:style>
   <w:style w:type="table" w:default="1" w:styleId="Tabelanormal">

</xml_diff>